<commit_message>
Task1 2 and 3
</commit_message>
<xml_diff>
--- a/Report.docx
+++ b/Report.docx
@@ -23,7 +23,6 @@
         <w:rPr>
           <w:sz w:val="44"/>
           <w:szCs w:val="44"/>
-          <w:lang w:val="el-GR"/>
         </w:rPr>
       </w:pPr>
       <w:r>
@@ -32,7 +31,14 @@
           <w:szCs w:val="44"/>
           <w:lang w:val="el-GR"/>
         </w:rPr>
-        <w:t>Εργασία 1</w:t>
+        <w:t xml:space="preserve">Εργασία </w:t>
+      </w:r>
+      <w:r>
+        <w:rPr>
+          <w:sz w:val="44"/>
+          <w:szCs w:val="44"/>
+        </w:rPr>
+        <w:t>2</w:t>
       </w:r>
     </w:p>
     <w:p>
@@ -116,14 +122,122 @@
           <w:sz w:val="24"/>
           <w:szCs w:val="24"/>
         </w:rPr>
-        <w:t xml:space="preserve">Host machine </w:t>
-      </w:r>
-      <w:r>
-        <w:rPr>
-          <w:sz w:val="24"/>
-          <w:szCs w:val="24"/>
-        </w:rPr>
-        <w:t>linux25</w:t>
+        <w:t>Host</w:t>
+      </w:r>
+      <w:r>
+        <w:rPr>
+          <w:sz w:val="24"/>
+          <w:szCs w:val="24"/>
+          <w:lang w:val="el-GR"/>
+        </w:rPr>
+        <w:t xml:space="preserve"> </w:t>
+      </w:r>
+      <w:r>
+        <w:rPr>
+          <w:sz w:val="24"/>
+          <w:szCs w:val="24"/>
+        </w:rPr>
+        <w:t>machine</w:t>
+      </w:r>
+      <w:r>
+        <w:rPr>
+          <w:sz w:val="24"/>
+          <w:szCs w:val="24"/>
+          <w:lang w:val="el-GR"/>
+        </w:rPr>
+        <w:t xml:space="preserve"> </w:t>
+      </w:r>
+      <w:r>
+        <w:rPr>
+          <w:sz w:val="24"/>
+          <w:szCs w:val="24"/>
+        </w:rPr>
+        <w:t>linux</w:t>
+      </w:r>
+      <w:r>
+        <w:rPr>
+          <w:sz w:val="24"/>
+          <w:szCs w:val="24"/>
+          <w:lang w:val="el-GR"/>
+        </w:rPr>
+        <w:t>25</w:t>
+      </w:r>
+      <w:r>
+        <w:rPr>
+          <w:sz w:val="24"/>
+          <w:szCs w:val="24"/>
+          <w:lang w:val="el-GR"/>
+        </w:rPr>
+        <w:t xml:space="preserve"> (</w:t>
+      </w:r>
+      <w:r>
+        <w:rPr>
+          <w:sz w:val="24"/>
+          <w:szCs w:val="24"/>
+          <w:lang w:val="el-GR"/>
+        </w:rPr>
+        <w:t>συνδεδε</w:t>
+      </w:r>
+      <w:r>
+        <w:rPr>
+          <w:sz w:val="24"/>
+          <w:szCs w:val="24"/>
+          <w:lang w:val="el-GR"/>
+        </w:rPr>
+        <w:t xml:space="preserve">μένο με άλλα 7 </w:t>
+      </w:r>
+      <w:r>
+        <w:rPr>
+          <w:sz w:val="24"/>
+          <w:szCs w:val="24"/>
+        </w:rPr>
+        <w:t>linux</w:t>
+      </w:r>
+      <w:r>
+        <w:rPr>
+          <w:sz w:val="24"/>
+          <w:szCs w:val="24"/>
+          <w:lang w:val="el-GR"/>
+        </w:rPr>
+        <w:t xml:space="preserve"> </w:t>
+      </w:r>
+      <w:r>
+        <w:rPr>
+          <w:sz w:val="24"/>
+          <w:szCs w:val="24"/>
+          <w:lang w:val="el-GR"/>
+        </w:rPr>
+        <w:t xml:space="preserve">μηχανήματα μέσω </w:t>
+      </w:r>
+      <w:r>
+        <w:rPr>
+          <w:sz w:val="24"/>
+          <w:szCs w:val="24"/>
+        </w:rPr>
+        <w:t>hosts</w:t>
+      </w:r>
+      <w:r>
+        <w:rPr>
+          <w:sz w:val="24"/>
+          <w:szCs w:val="24"/>
+          <w:lang w:val="el-GR"/>
+        </w:rPr>
+        <w:t xml:space="preserve"> </w:t>
+      </w:r>
+      <w:r>
+        <w:rPr>
+          <w:sz w:val="24"/>
+          <w:szCs w:val="24"/>
+        </w:rPr>
+        <w:t>MPI</w:t>
+      </w:r>
+      <w:r>
+        <w:rPr>
+          <w:sz w:val="24"/>
+          <w:szCs w:val="24"/>
+          <w:lang w:val="el-GR"/>
+        </w:rPr>
+        <w:t>)</w:t>
       </w:r>
       <w:r>
         <w:rPr>
@@ -290,6 +404,7 @@
         <w:rPr>
           <w:sz w:val="24"/>
           <w:szCs w:val="24"/>
+          <w:lang w:val="el-GR"/>
         </w:rPr>
       </w:pPr>
       <w:r>
@@ -396,149 +511,111 @@
         <w:rPr>
           <w:sz w:val="24"/>
           <w:szCs w:val="24"/>
-        </w:rPr>
-      </w:pPr>
-    </w:p>
-    <w:p>
-      <w:pPr>
-        <w:rPr>
-          <w:sz w:val="24"/>
-          <w:szCs w:val="24"/>
-        </w:rPr>
-      </w:pPr>
-      <w:r>
-        <w:rPr>
-          <w:sz w:val="24"/>
-          <w:szCs w:val="24"/>
-          <w:lang w:val="el-GR"/>
-        </w:rPr>
-        <w:t>Παρατηρήσεις</w:t>
-      </w:r>
-      <w:r>
-        <w:rPr>
-          <w:sz w:val="24"/>
-          <w:szCs w:val="24"/>
-        </w:rPr>
-        <w:t xml:space="preserve"> :</w:t>
-      </w:r>
-    </w:p>
-    <w:p>
-      <w:pPr>
-        <w:pStyle w:val="ListParagraph"/>
-        <w:numPr>
-          <w:ilvl w:val="0"/>
-          <w:numId w:val="3"/>
-        </w:numPr>
-        <w:rPr>
-          <w:sz w:val="24"/>
-          <w:szCs w:val="24"/>
-          <w:lang w:val="el-GR"/>
-        </w:rPr>
-      </w:pPr>
-      <w:r>
-        <w:rPr>
-          <w:sz w:val="24"/>
-          <w:szCs w:val="24"/>
-          <w:lang w:val="el-GR"/>
-        </w:rPr>
-        <w:t xml:space="preserve">Η εκτέλεση </w:t>
-      </w:r>
-      <w:r>
-        <w:rPr>
-          <w:sz w:val="24"/>
-          <w:szCs w:val="24"/>
-          <w:lang w:val="el-GR"/>
-        </w:rPr>
-        <w:t>πραγματοποιείται για πλήθος διεργασιών μέχρι 4, καθώς δεν υποστηρίζονται παραπάνω εξαιτίας του αριθμού των πυρήνων.</w:t>
-      </w:r>
-    </w:p>
-    <w:p>
-      <w:pPr>
-        <w:rPr>
-          <w:sz w:val="24"/>
-          <w:szCs w:val="24"/>
-          <w:lang w:val="el-GR"/>
-        </w:rPr>
-      </w:pPr>
-    </w:p>
-    <w:p>
-      <w:pPr>
-        <w:rPr>
-          <w:sz w:val="24"/>
-          <w:szCs w:val="24"/>
-          <w:lang w:val="el-GR"/>
-        </w:rPr>
-      </w:pPr>
-    </w:p>
-    <w:p>
-      <w:pPr>
-        <w:rPr>
-          <w:sz w:val="24"/>
-          <w:szCs w:val="24"/>
-          <w:lang w:val="el-GR"/>
-        </w:rPr>
-      </w:pPr>
-    </w:p>
-    <w:p>
-      <w:pPr>
-        <w:rPr>
-          <w:sz w:val="24"/>
-          <w:szCs w:val="24"/>
-          <w:lang w:val="el-GR"/>
-        </w:rPr>
-      </w:pPr>
-    </w:p>
-    <w:p>
-      <w:pPr>
-        <w:rPr>
-          <w:sz w:val="24"/>
-          <w:szCs w:val="24"/>
-          <w:lang w:val="el-GR"/>
-        </w:rPr>
-      </w:pPr>
-    </w:p>
-    <w:p>
-      <w:pPr>
-        <w:rPr>
-          <w:sz w:val="24"/>
-          <w:szCs w:val="24"/>
-          <w:lang w:val="el-GR"/>
-        </w:rPr>
-      </w:pPr>
-    </w:p>
-    <w:p>
-      <w:pPr>
-        <w:rPr>
-          <w:sz w:val="24"/>
-          <w:szCs w:val="24"/>
-          <w:lang w:val="el-GR"/>
-        </w:rPr>
-      </w:pPr>
-    </w:p>
-    <w:p>
-      <w:pPr>
-        <w:rPr>
-          <w:sz w:val="24"/>
-          <w:szCs w:val="24"/>
-          <w:lang w:val="el-GR"/>
-        </w:rPr>
-      </w:pPr>
-    </w:p>
-    <w:p>
-      <w:pPr>
-        <w:rPr>
-          <w:sz w:val="24"/>
-          <w:szCs w:val="24"/>
-          <w:lang w:val="el-GR"/>
-        </w:rPr>
-      </w:pPr>
-    </w:p>
-    <w:p>
-      <w:pPr>
-        <w:rPr>
-          <w:sz w:val="24"/>
-          <w:szCs w:val="24"/>
-          <w:lang w:val="el-GR"/>
+          <w:lang w:val="el-GR"/>
+        </w:rPr>
+      </w:pPr>
+    </w:p>
+    <w:p>
+      <w:pPr>
+        <w:rPr>
+          <w:sz w:val="24"/>
+          <w:szCs w:val="24"/>
+          <w:lang w:val="el-GR"/>
+        </w:rPr>
+      </w:pPr>
+    </w:p>
+    <w:p>
+      <w:pPr>
+        <w:rPr>
+          <w:sz w:val="24"/>
+          <w:szCs w:val="24"/>
+          <w:lang w:val="el-GR"/>
+        </w:rPr>
+      </w:pPr>
+    </w:p>
+    <w:p>
+      <w:pPr>
+        <w:rPr>
+          <w:sz w:val="24"/>
+          <w:szCs w:val="24"/>
+          <w:lang w:val="el-GR"/>
+        </w:rPr>
+      </w:pPr>
+    </w:p>
+    <w:p>
+      <w:pPr>
+        <w:rPr>
+          <w:sz w:val="24"/>
+          <w:szCs w:val="24"/>
+          <w:lang w:val="el-GR"/>
+        </w:rPr>
+      </w:pPr>
+    </w:p>
+    <w:p>
+      <w:pPr>
+        <w:rPr>
+          <w:sz w:val="24"/>
+          <w:szCs w:val="24"/>
+          <w:lang w:val="el-GR"/>
+        </w:rPr>
+      </w:pPr>
+    </w:p>
+    <w:p>
+      <w:pPr>
+        <w:rPr>
+          <w:sz w:val="24"/>
+          <w:szCs w:val="24"/>
+          <w:lang w:val="el-GR"/>
+        </w:rPr>
+      </w:pPr>
+    </w:p>
+    <w:p>
+      <w:pPr>
+        <w:rPr>
+          <w:sz w:val="24"/>
+          <w:szCs w:val="24"/>
+          <w:lang w:val="el-GR"/>
+        </w:rPr>
+      </w:pPr>
+    </w:p>
+    <w:p>
+      <w:pPr>
+        <w:rPr>
+          <w:sz w:val="24"/>
+          <w:szCs w:val="24"/>
+          <w:lang w:val="el-GR"/>
+        </w:rPr>
+      </w:pPr>
+    </w:p>
+    <w:p>
+      <w:pPr>
+        <w:rPr>
+          <w:sz w:val="24"/>
+          <w:szCs w:val="24"/>
+        </w:rPr>
+      </w:pPr>
+    </w:p>
+    <w:p>
+      <w:pPr>
+        <w:rPr>
+          <w:sz w:val="24"/>
+          <w:szCs w:val="24"/>
+        </w:rPr>
+      </w:pPr>
+    </w:p>
+    <w:p>
+      <w:pPr>
+        <w:rPr>
+          <w:sz w:val="24"/>
+          <w:szCs w:val="24"/>
+        </w:rPr>
+      </w:pPr>
+    </w:p>
+    <w:p>
+      <w:pPr>
+        <w:rPr>
+          <w:sz w:val="24"/>
+          <w:szCs w:val="24"/>
         </w:rPr>
       </w:pPr>
     </w:p>
@@ -554,7 +631,16 @@
           <w:lang w:val="el-GR"/>
         </w:rPr>
         <w:lastRenderedPageBreak/>
-        <w:t>Εργασία 1.1</w:t>
+        <w:t xml:space="preserve">Εργασία </w:t>
+      </w:r>
+      <w:r>
+        <w:t>2</w:t>
+      </w:r>
+      <w:r>
+        <w:rPr>
+          <w:lang w:val="el-GR"/>
+        </w:rPr>
+        <w:t>.1</w:t>
       </w:r>
     </w:p>
     <w:p>
@@ -603,25 +689,34 @@
         <w:rPr>
           <w:lang w:val="el-GR"/>
         </w:rPr>
-        <w:t xml:space="preserve"> Παρκάτω βλέπουμε το χρόνο εκτέλεσης σε σχέση με τον αριθμό των διεγρασιών.</w:t>
+        <w:t xml:space="preserve"> Παρ</w:t>
+      </w:r>
+      <w:r>
+        <w:rPr>
+          <w:lang w:val="el-GR"/>
+        </w:rPr>
+        <w:t>α</w:t>
+      </w:r>
+      <w:r>
+        <w:rPr>
+          <w:lang w:val="el-GR"/>
+        </w:rPr>
+        <w:t>κάτω βλέπουμε το χρόνο εκτέλεσης σε σχέση με τον αριθμό των διεγρασιών.</w:t>
       </w:r>
     </w:p>
     <w:p>
       <w:pPr>
         <w:pStyle w:val="NormalWeb"/>
-        <w:rPr>
-          <w:lang w:val="el-GR"/>
-        </w:rPr>
-      </w:pPr>
-      <w:r>
-        <w:rPr>
-          <w:noProof/>
+      </w:pPr>
+      <w:r>
+        <w:rPr>
+          <w:lang w:val="el-GR"/>
         </w:rPr>
         <w:drawing>
-          <wp:inline distT="0" distB="0" distL="0" distR="0" wp14:anchorId="00F44FF3" wp14:editId="001203D9">
+          <wp:inline distT="0" distB="0" distL="0" distR="0" wp14:anchorId="06767531" wp14:editId="7AFC6564">
             <wp:extent cx="5943600" cy="4457700"/>
             <wp:effectExtent l="0" t="0" r="0" b="0"/>
-            <wp:docPr id="849286666" name="Picture 2" descr="A graph with a line&#10;&#10;Description automatically generated"/>
+            <wp:docPr id="1502550380" name="Picture 1" descr="A graph with numbers and a line&#10;&#10;Description automatically generated"/>
             <wp:cNvGraphicFramePr>
               <a:graphicFrameLocks xmlns:a="http://schemas.openxmlformats.org/drawingml/2006/main" noChangeAspect="1"/>
             </wp:cNvGraphicFramePr>
@@ -629,25 +724,16 @@
               <a:graphicData uri="http://schemas.openxmlformats.org/drawingml/2006/picture">
                 <pic:pic xmlns:pic="http://schemas.openxmlformats.org/drawingml/2006/picture">
                   <pic:nvPicPr>
-                    <pic:cNvPr id="849286666" name="Picture 2" descr="A graph with a line&#10;&#10;Description automatically generated"/>
-                    <pic:cNvPicPr>
-                      <a:picLocks noChangeAspect="1" noChangeArrowheads="1"/>
-                    </pic:cNvPicPr>
+                    <pic:cNvPr id="1502550380" name="Picture 1" descr="A graph with numbers and a line&#10;&#10;Description automatically generated"/>
+                    <pic:cNvPicPr/>
                   </pic:nvPicPr>
                   <pic:blipFill>
-                    <a:blip r:embed="rId5">
-                      <a:extLst>
-                        <a:ext uri="{28A0092B-C50C-407E-A947-70E740481C1C}">
-                          <a14:useLocalDpi xmlns:a14="http://schemas.microsoft.com/office/drawing/2010/main" val="0"/>
-                        </a:ext>
-                      </a:extLst>
-                    </a:blip>
-                    <a:srcRect/>
+                    <a:blip r:embed="rId5"/>
                     <a:stretch>
                       <a:fillRect/>
                     </a:stretch>
                   </pic:blipFill>
-                  <pic:spPr bwMode="auto">
+                  <pic:spPr>
                     <a:xfrm>
                       <a:off x="0" y="0"/>
                       <a:ext cx="5943600" cy="4457700"/>
@@ -655,10 +741,6 @@
                     <a:prstGeom prst="rect">
                       <a:avLst/>
                     </a:prstGeom>
-                    <a:noFill/>
-                    <a:ln>
-                      <a:noFill/>
-                    </a:ln>
                   </pic:spPr>
                 </pic:pic>
               </a:graphicData>
@@ -748,7 +830,6 @@
         <w:rPr>
           <w:sz w:val="24"/>
           <w:szCs w:val="24"/>
-          <w:lang w:val="el-GR"/>
         </w:rPr>
       </w:pPr>
       <w:r>
@@ -765,9 +846,424 @@
         <w:rPr>
           <w:sz w:val="24"/>
           <w:szCs w:val="24"/>
-          <w:lang w:val="el-GR"/>
-        </w:rPr>
-      </w:pPr>
+        </w:rPr>
+      </w:pPr>
+    </w:p>
+    <w:p>
+      <w:pPr>
+        <w:rPr>
+          <w:sz w:val="24"/>
+          <w:szCs w:val="24"/>
+        </w:rPr>
+      </w:pPr>
+    </w:p>
+    <w:p>
+      <w:pPr>
+        <w:pStyle w:val="Heading2"/>
+      </w:pPr>
+      <w:r>
+        <w:rPr>
+          <w:lang w:val="el-GR"/>
+        </w:rPr>
+        <w:t xml:space="preserve">Εργασία </w:t>
+      </w:r>
+      <w:r>
+        <w:t>2</w:t>
+      </w:r>
+      <w:r>
+        <w:rPr>
+          <w:lang w:val="el-GR"/>
+        </w:rPr>
+        <w:t>.</w:t>
+      </w:r>
+      <w:r>
+        <w:t>2</w:t>
+      </w:r>
+    </w:p>
+    <w:p/>
+    <w:p>
+      <w:pPr>
+        <w:pStyle w:val="NormalWeb"/>
+        <w:rPr>
+          <w:lang w:val="el-GR"/>
+        </w:rPr>
+      </w:pPr>
+      <w:r>
+        <w:rPr>
+          <w:lang w:val="el-GR"/>
+        </w:rPr>
+        <w:t>Παρατηρούμε</w:t>
+      </w:r>
+      <w:r>
+        <w:rPr>
+          <w:lang w:val="el-GR"/>
+        </w:rPr>
+        <w:t xml:space="preserve"> ότι ο παράλληλος υπολογισμός μειώνει τον χρόνο εκτέλεσης καθώς αυξάνεται ο αριθμός των διεργασιών, λόγω του ότι </w:t>
+      </w:r>
+      <w:r>
+        <w:t>o</w:t>
+      </w:r>
+      <w:r>
+        <w:rPr>
+          <w:lang w:val="el-GR"/>
+        </w:rPr>
+        <w:t xml:space="preserve"> </w:t>
+      </w:r>
+      <w:r>
+        <w:rPr>
+          <w:lang w:val="el-GR"/>
+        </w:rPr>
+        <w:t xml:space="preserve">όγκος των υπολογισμών μέσω της διαίρεσης των στηλών του πίνακα </w:t>
+      </w:r>
+      <w:r>
+        <w:rPr>
+          <w:lang w:val="el-GR"/>
+        </w:rPr>
+        <w:t>διαμοιράζεται και εκτελείται σε πολλαπλούς κόμβους.</w:t>
+      </w:r>
+      <w:r>
+        <w:rPr>
+          <w:lang w:val="el-GR"/>
+        </w:rPr>
+        <w:t xml:space="preserve"> </w:t>
+      </w:r>
+      <w:r>
+        <w:rPr>
+          <w:lang w:val="el-GR"/>
+        </w:rPr>
+        <w:t xml:space="preserve">Μέχρι τις 4 διεργασίες το </w:t>
+      </w:r>
+      <w:r>
+        <w:t>MPI</w:t>
+      </w:r>
+      <w:r>
+        <w:rPr>
+          <w:lang w:val="el-GR"/>
+        </w:rPr>
+        <w:t xml:space="preserve"> </w:t>
+      </w:r>
+      <w:r>
+        <w:rPr>
+          <w:lang w:val="el-GR"/>
+        </w:rPr>
+        <w:t xml:space="preserve">τις εκτελεί στο ίδιο μηχάνημα, διατηρώντας ένα χαμηλό κόστος επικοινωνίας. </w:t>
+      </w:r>
+      <w:r>
+        <w:rPr>
+          <w:lang w:val="el-GR"/>
+        </w:rPr>
+        <w:t>Στη συνέχεια όμως χρησιμοποιεί διαφορετικά μηχανήματα και το κόστος επικοινωνίας αυξάνεται</w:t>
+      </w:r>
+      <w:r>
+        <w:rPr>
+          <w:lang w:val="el-GR"/>
+        </w:rPr>
+        <w:t>, με αποτέλεσμα να αυξάνεται και ο χρόνος εκτέλεσης του προγράμματος.</w:t>
+      </w:r>
+      <w:r>
+        <w:rPr>
+          <w:lang w:val="el-GR"/>
+        </w:rPr>
+        <w:br/>
+      </w:r>
+      <w:r>
+        <w:rPr>
+          <w:lang w:val="el-GR"/>
+        </w:rPr>
+        <w:drawing>
+          <wp:inline distT="0" distB="0" distL="0" distR="0" wp14:anchorId="3F2D915B" wp14:editId="10C141BB">
+            <wp:extent cx="5943600" cy="4457700"/>
+            <wp:effectExtent l="0" t="0" r="0" b="0"/>
+            <wp:docPr id="180788644" name="Picture 1" descr="A graph with a line and numbers&#10;&#10;Description automatically generated"/>
+            <wp:cNvGraphicFramePr>
+              <a:graphicFrameLocks xmlns:a="http://schemas.openxmlformats.org/drawingml/2006/main" noChangeAspect="1"/>
+            </wp:cNvGraphicFramePr>
+            <a:graphic xmlns:a="http://schemas.openxmlformats.org/drawingml/2006/main">
+              <a:graphicData uri="http://schemas.openxmlformats.org/drawingml/2006/picture">
+                <pic:pic xmlns:pic="http://schemas.openxmlformats.org/drawingml/2006/picture">
+                  <pic:nvPicPr>
+                    <pic:cNvPr id="180788644" name="Picture 1" descr="A graph with a line and numbers&#10;&#10;Description automatically generated"/>
+                    <pic:cNvPicPr/>
+                  </pic:nvPicPr>
+                  <pic:blipFill>
+                    <a:blip r:embed="rId7"/>
+                    <a:stretch>
+                      <a:fillRect/>
+                    </a:stretch>
+                  </pic:blipFill>
+                  <pic:spPr>
+                    <a:xfrm>
+                      <a:off x="0" y="0"/>
+                      <a:ext cx="5943600" cy="4457700"/>
+                    </a:xfrm>
+                    <a:prstGeom prst="rect">
+                      <a:avLst/>
+                    </a:prstGeom>
+                  </pic:spPr>
+                </pic:pic>
+              </a:graphicData>
+            </a:graphic>
+          </wp:inline>
+        </w:drawing>
+      </w:r>
+    </w:p>
+    <w:p>
+      <w:pPr>
+        <w:rPr>
+          <w:sz w:val="24"/>
+          <w:szCs w:val="24"/>
+          <w:lang w:val="el-GR"/>
+        </w:rPr>
+      </w:pPr>
+    </w:p>
+    <w:p>
+      <w:pPr>
+        <w:pStyle w:val="Heading2"/>
+        <w:rPr>
+          <w:lang w:val="el-GR"/>
+        </w:rPr>
+      </w:pPr>
+    </w:p>
+    <w:p>
+      <w:pPr>
+        <w:pStyle w:val="Heading2"/>
+        <w:rPr>
+          <w:lang w:val="el-GR"/>
+        </w:rPr>
+      </w:pPr>
+      <w:r>
+        <w:rPr>
+          <w:lang w:val="el-GR"/>
+        </w:rPr>
+        <w:t xml:space="preserve">Εργασία </w:t>
+      </w:r>
+      <w:r>
+        <w:rPr>
+          <w:lang w:val="el-GR"/>
+        </w:rPr>
+        <w:t>2</w:t>
+      </w:r>
+      <w:r>
+        <w:rPr>
+          <w:lang w:val="el-GR"/>
+        </w:rPr>
+        <w:t>.</w:t>
+      </w:r>
+      <w:r>
+        <w:rPr>
+          <w:lang w:val="el-GR"/>
+        </w:rPr>
+        <w:t>3</w:t>
+      </w:r>
+    </w:p>
+    <w:p>
+      <w:pPr>
+        <w:rPr>
+          <w:lang w:val="el-GR"/>
+        </w:rPr>
+      </w:pPr>
+      <w:r>
+        <w:rPr>
+          <w:lang w:val="el-GR"/>
+        </w:rPr>
+        <w:t xml:space="preserve">Παρατηρούμε ότι η παραλληλία μέσω </w:t>
+      </w:r>
+      <w:r>
+        <w:t>O</w:t>
+      </w:r>
+      <w:r>
+        <w:t>penMP</w:t>
+      </w:r>
+      <w:r>
+        <w:rPr>
+          <w:lang w:val="el-GR"/>
+        </w:rPr>
+        <w:t xml:space="preserve"> </w:t>
+      </w:r>
+      <w:r>
+        <w:rPr>
+          <w:lang w:val="el-GR"/>
+        </w:rPr>
+        <w:t>βελτιώνει παραπάνω την απόδοση το</w:t>
+      </w:r>
+      <w:r>
+        <w:rPr>
+          <w:lang w:val="el-GR"/>
+        </w:rPr>
+        <w:t xml:space="preserve">υ </w:t>
+      </w:r>
+      <w:r>
+        <w:rPr>
+          <w:lang w:val="el-GR"/>
+        </w:rPr>
+        <w:t xml:space="preserve">προγράμματος σε σχέση με την Εργασία </w:t>
+      </w:r>
+      <w:r>
+        <w:rPr>
+          <w:lang w:val="el-GR"/>
+        </w:rPr>
+        <w:t>2</w:t>
+      </w:r>
+      <w:r>
+        <w:rPr>
+          <w:lang w:val="el-GR"/>
+        </w:rPr>
+        <w:t xml:space="preserve">.1, καθώς </w:t>
+      </w:r>
+      <w:r>
+        <w:rPr>
+          <w:lang w:val="el-GR"/>
+        </w:rPr>
+        <w:t>γίνεται χρήση περισσότερων πυρήνων συνολικά</w:t>
+      </w:r>
+      <w:r>
+        <w:rPr>
+          <w:lang w:val="el-GR"/>
+        </w:rPr>
+        <w:t>, αφού εκτός από διαφορετικά μηχανήματα αξιοποιούμε και όλους τους κόμβους των διαφορετικών μηχανημάτων. Για να αυξ</w:t>
+      </w:r>
+      <w:r>
+        <w:rPr>
+          <w:lang w:val="el-GR"/>
+        </w:rPr>
+        <w:t xml:space="preserve">ήσουμε τους πυρήνες, έχουμε περιορίσει τα </w:t>
+      </w:r>
+      <w:r>
+        <w:t>slots</w:t>
+      </w:r>
+      <w:r>
+        <w:rPr>
+          <w:lang w:val="el-GR"/>
+        </w:rPr>
+        <w:t xml:space="preserve"> </w:t>
+      </w:r>
+      <w:r>
+        <w:rPr>
+          <w:lang w:val="el-GR"/>
+        </w:rPr>
+        <w:t xml:space="preserve">ανά κόμβο στο </w:t>
+      </w:r>
+      <w:r>
+        <w:t>hostfile</w:t>
+      </w:r>
+      <w:r>
+        <w:rPr>
+          <w:lang w:val="el-GR"/>
+        </w:rPr>
+        <w:t>,</w:t>
+      </w:r>
+      <w:r>
+        <w:rPr>
+          <w:lang w:val="el-GR"/>
+        </w:rPr>
+        <w:t xml:space="preserve">ώστε </w:t>
+      </w:r>
+      <w:r>
+        <w:rPr>
+          <w:lang w:val="el-GR"/>
+        </w:rPr>
+        <w:t xml:space="preserve">το </w:t>
+      </w:r>
+      <w:r>
+        <w:t>MPI</w:t>
+      </w:r>
+      <w:r>
+        <w:rPr>
+          <w:lang w:val="el-GR"/>
+        </w:rPr>
+        <w:t xml:space="preserve"> </w:t>
+      </w:r>
+      <w:r>
+        <w:rPr>
+          <w:lang w:val="el-GR"/>
+        </w:rPr>
+        <w:t>να μοιράστει το όγκο σε πιο πολλά μηχανήματα γι</w:t>
+      </w:r>
+      <w:r>
+        <w:rPr>
+          <w:lang w:val="el-GR"/>
+        </w:rPr>
+        <w:t xml:space="preserve">α χρησιμοποιηθούν περισσότεροι πυρήνες. </w:t>
+      </w:r>
+      <w:r>
+        <w:rPr>
+          <w:lang w:val="el-GR"/>
+        </w:rPr>
+        <w:t>Όπως βλέπουμε παρακάτω, από τις 4 διεργασίες και πάνω ο χρόνος εκτέλεσης μειώνεται σημαντικά</w:t>
+      </w:r>
+      <w:r>
+        <w:rPr>
+          <w:lang w:val="el-GR"/>
+        </w:rPr>
+        <w:t>.</w:t>
+      </w:r>
+    </w:p>
+    <w:p>
+      <w:pPr>
+        <w:rPr>
+          <w:sz w:val="24"/>
+          <w:szCs w:val="24"/>
+          <w:lang w:val="el-GR"/>
+        </w:rPr>
+      </w:pPr>
+    </w:p>
+    <w:p>
+      <w:pPr>
+        <w:rPr>
+          <w:sz w:val="24"/>
+          <w:szCs w:val="24"/>
+          <w:lang w:val="el-GR"/>
+        </w:rPr>
+      </w:pPr>
+    </w:p>
+    <w:p>
+      <w:pPr>
+        <w:rPr>
+          <w:sz w:val="24"/>
+          <w:szCs w:val="24"/>
+        </w:rPr>
+      </w:pPr>
+      <w:r>
+        <w:rPr>
+          <w:sz w:val="24"/>
+          <w:szCs w:val="24"/>
+        </w:rPr>
+        <w:drawing>
+          <wp:inline distT="0" distB="0" distL="0" distR="0" wp14:anchorId="5D0EF8F5" wp14:editId="554A3AE8">
+            <wp:extent cx="5943600" cy="4457700"/>
+            <wp:effectExtent l="0" t="0" r="0" b="0"/>
+            <wp:docPr id="643649897" name="Picture 1" descr="A graph with a line&#10;&#10;Description automatically generated"/>
+            <wp:cNvGraphicFramePr>
+              <a:graphicFrameLocks xmlns:a="http://schemas.openxmlformats.org/drawingml/2006/main" noChangeAspect="1"/>
+            </wp:cNvGraphicFramePr>
+            <a:graphic xmlns:a="http://schemas.openxmlformats.org/drawingml/2006/main">
+              <a:graphicData uri="http://schemas.openxmlformats.org/drawingml/2006/picture">
+                <pic:pic xmlns:pic="http://schemas.openxmlformats.org/drawingml/2006/picture">
+                  <pic:nvPicPr>
+                    <pic:cNvPr id="643649897" name="Picture 1" descr="A graph with a line&#10;&#10;Description automatically generated"/>
+                    <pic:cNvPicPr/>
+                  </pic:nvPicPr>
+                  <pic:blipFill>
+                    <a:blip r:embed="rId8"/>
+                    <a:stretch>
+                      <a:fillRect/>
+                    </a:stretch>
+                  </pic:blipFill>
+                  <pic:spPr>
+                    <a:xfrm>
+                      <a:off x="0" y="0"/>
+                      <a:ext cx="5943600" cy="4457700"/>
+                    </a:xfrm>
+                    <a:prstGeom prst="rect">
+                      <a:avLst/>
+                    </a:prstGeom>
+                  </pic:spPr>
+                </pic:pic>
+              </a:graphicData>
+            </a:graphic>
+          </wp:inline>
+        </w:drawing>
+      </w:r>
     </w:p>
     <w:p>
       <w:pPr>
@@ -1016,15 +1512,6 @@
   </w:abstractNum>
   <w:num w:numId="1" w16cid:durableId="1175456426">
     <w:abstractNumId w:val="0"/>
-    <w:lvlOverride w:ilvl="0"/>
-    <w:lvlOverride w:ilvl="1"/>
-    <w:lvlOverride w:ilvl="2"/>
-    <w:lvlOverride w:ilvl="3"/>
-    <w:lvlOverride w:ilvl="4"/>
-    <w:lvlOverride w:ilvl="5"/>
-    <w:lvlOverride w:ilvl="6"/>
-    <w:lvlOverride w:ilvl="7"/>
-    <w:lvlOverride w:ilvl="8"/>
   </w:num>
   <w:num w:numId="2" w16cid:durableId="967054574">
     <w:abstractNumId w:val="0"/>

</xml_diff>